<commit_message>
change file deleted line
</commit_message>
<xml_diff>
--- a/Git.docx
+++ b/Git.docx
@@ -8,32 +8,14 @@
           <w:lang w:val="en-US"/>
         </w:rPr>
       </w:pPr>
-      <w:r>
-        <w:t xml:space="preserve">Практика </w:t>
-      </w:r>
-      <w:proofErr w:type="spellStart"/>
-      <w:r>
-        <w:rPr>
-          <w:lang w:val="en-US"/>
-        </w:rPr>
-        <w:t>Git</w:t>
-      </w:r>
-      <w:proofErr w:type="spellEnd"/>
-    </w:p>
-    <w:p>
-      <w:pPr>
-        <w:rPr>
-          <w:lang w:val="en-US"/>
-        </w:rPr>
-      </w:pPr>
+      <w:bookmarkStart w:id="0" w:name="_GoBack"/>
+      <w:bookmarkEnd w:id="0"/>
       <w:r>
         <w:rPr>
           <w:lang w:val="en-US"/>
         </w:rPr>
         <w:t>Potapkin Stanislav</w:t>
       </w:r>
-      <w:bookmarkStart w:id="0" w:name="_GoBack"/>
-      <w:bookmarkEnd w:id="0"/>
     </w:p>
     <w:sectPr>
       <w:pgSz w:w="11906" w:h="16838"/>

</xml_diff>